<commit_message>
Longer russian abstract (250+)
</commit_message>
<xml_diff>
--- a/2021/spiiran/docx/sfu-ccp.docx
+++ b/2021/spiiran/docx/sfu-ccp.docx
@@ -189,37 +189,7 @@
           <w:szCs w:val="20"/>
           <w:lang w:val="ru-RU"/>
         </w:rPr>
-        <w:t xml:space="preserve">Рассматривается проблема маршрутизации режущего инструмента машин </w:t>
-      </w:r>
-      <w:r>
-        <w:rPr>
-          <w:i/>
-          <w:iCs/>
-          <w:sz w:val="20"/>
-          <w:szCs w:val="20"/>
-          <w:lang w:val="ru-RU"/>
-        </w:rPr>
-        <w:t>листовой</w:t>
-      </w:r>
-      <w:r>
-        <w:rPr>
-          <w:i/>
-          <w:iCs/>
-          <w:sz w:val="20"/>
-          <w:szCs w:val="20"/>
-          <w:lang w:val="ru-RU"/>
-        </w:rPr>
-        <w:t xml:space="preserve"> резки с ЧПУ </w:t>
-      </w:r>
-      <w:r>
-        <w:rPr>
-          <w:i/>
-          <w:iCs/>
-          <w:sz w:val="20"/>
-          <w:szCs w:val="20"/>
-          <w:lang w:val="ru-RU"/>
-        </w:rPr>
-        <w:t xml:space="preserve">для случая, </w:t>
+        <w:t xml:space="preserve">Рассматривается проблема маршрутизации режущего инструмента машин листовой резки с ЧПУ для случая, </w:t>
       </w:r>
       <w:r>
         <w:rPr>
@@ -240,7 +210,7 @@
           <w:szCs w:val="20"/>
           <w:lang w:val="ru-RU"/>
         </w:rPr>
-        <w:t>точки врезки расположены на границах деталей, ограниченных отрезками прямых и дугами окружностей</w:t>
+        <w:t>точки врезки расположены на границах деталей, ограниченных отрезками прямых и дугами окружностей, при этом используется техника непрерывной резки (</w:t>
       </w:r>
       <w:r>
         <w:rPr>
@@ -248,9 +218,8 @@
           <w:iCs/>
           <w:sz w:val="20"/>
           <w:szCs w:val="20"/>
-          <w:lang w:val="ru-RU"/>
-        </w:rPr>
-        <w:t xml:space="preserve">, при этом </w:t>
+        </w:rPr>
+        <w:t>CCP</w:t>
       </w:r>
       <w:r>
         <w:rPr>
@@ -260,7 +229,7 @@
           <w:szCs w:val="20"/>
           <w:lang w:val="ru-RU"/>
         </w:rPr>
-        <w:t>использ</w:t>
+        <w:t>), то есть каждый контур вырезается целиком</w:t>
       </w:r>
       <w:r>
         <w:rPr>
@@ -270,7 +239,7 @@
           <w:szCs w:val="20"/>
           <w:lang w:val="ru-RU"/>
         </w:rPr>
-        <w:t>уется</w:t>
+        <w:t>, но не используется предварительная дискретизация, то есть резка может начинаться с любой точки контура</w:t>
       </w:r>
       <w:r>
         <w:rPr>
@@ -280,7 +249,7 @@
           <w:szCs w:val="20"/>
           <w:lang w:val="ru-RU"/>
         </w:rPr>
-        <w:t xml:space="preserve"> техник</w:t>
+        <w:t xml:space="preserve">. Общая задача </w:t>
       </w:r>
       <w:r>
         <w:rPr>
@@ -290,7 +259,7 @@
           <w:szCs w:val="20"/>
           <w:lang w:val="ru-RU"/>
         </w:rPr>
-        <w:t>а</w:t>
+        <w:t xml:space="preserve">поиска оптимального </w:t>
       </w:r>
       <w:r>
         <w:rPr>
@@ -300,16 +269,18 @@
           <w:szCs w:val="20"/>
           <w:lang w:val="ru-RU"/>
         </w:rPr>
-        <w:t xml:space="preserve"> непрерывной резки (</w:t>
+        <w:t>маршрута</w:t>
       </w:r>
       <w:r>
         <w:rPr>
           <w:i/>
           <w:iCs/>
+          <w:spacing w:val="-26"/>
           <w:sz w:val="20"/>
           <w:szCs w:val="20"/>
-        </w:rPr>
-        <w:t>CCP</w:t>
+          <w:lang w:val="ru-RU"/>
+        </w:rPr>
+        <w:t xml:space="preserve"> </w:t>
       </w:r>
       <w:r>
         <w:rPr>
@@ -319,7 +290,196 @@
           <w:szCs w:val="20"/>
           <w:lang w:val="ru-RU"/>
         </w:rPr>
-        <w:t>), то есть каждый контур вырезается целиком. Общая задача минимизации</w:t>
+        <w:t>в</w:t>
+      </w:r>
+      <w:r>
+        <w:rPr>
+          <w:i/>
+          <w:iCs/>
+          <w:spacing w:val="-26"/>
+          <w:sz w:val="20"/>
+          <w:szCs w:val="20"/>
+          <w:lang w:val="ru-RU"/>
+        </w:rPr>
+        <w:t xml:space="preserve"> </w:t>
+      </w:r>
+      <w:r>
+        <w:rPr>
+          <w:i/>
+          <w:iCs/>
+          <w:sz w:val="20"/>
+          <w:szCs w:val="20"/>
+          <w:lang w:val="ru-RU"/>
+        </w:rPr>
+        <w:t>этом</w:t>
+      </w:r>
+      <w:r>
+        <w:rPr>
+          <w:i/>
+          <w:iCs/>
+          <w:spacing w:val="-26"/>
+          <w:sz w:val="20"/>
+          <w:szCs w:val="20"/>
+          <w:lang w:val="ru-RU"/>
+        </w:rPr>
+        <w:t xml:space="preserve"> </w:t>
+      </w:r>
+      <w:r>
+        <w:rPr>
+          <w:i/>
+          <w:iCs/>
+          <w:sz w:val="20"/>
+          <w:szCs w:val="20"/>
+          <w:lang w:val="ru-RU"/>
+        </w:rPr>
+        <w:t>случае</w:t>
+      </w:r>
+      <w:r>
+        <w:rPr>
+          <w:i/>
+          <w:iCs/>
+          <w:spacing w:val="-26"/>
+          <w:sz w:val="20"/>
+          <w:szCs w:val="20"/>
+          <w:lang w:val="ru-RU"/>
+        </w:rPr>
+        <w:t xml:space="preserve"> </w:t>
+      </w:r>
+      <w:r>
+        <w:rPr>
+          <w:i/>
+          <w:iCs/>
+          <w:sz w:val="20"/>
+          <w:szCs w:val="20"/>
+          <w:lang w:val="ru-RU"/>
+        </w:rPr>
+        <w:t>сводится</w:t>
+      </w:r>
+      <w:r>
+        <w:rPr>
+          <w:i/>
+          <w:iCs/>
+          <w:spacing w:val="-26"/>
+          <w:sz w:val="20"/>
+          <w:szCs w:val="20"/>
+          <w:lang w:val="ru-RU"/>
+        </w:rPr>
+        <w:t xml:space="preserve"> </w:t>
+      </w:r>
+      <w:r>
+        <w:rPr>
+          <w:i/>
+          <w:iCs/>
+          <w:sz w:val="20"/>
+          <w:szCs w:val="20"/>
+          <w:lang w:val="ru-RU"/>
+        </w:rPr>
+        <w:t>к</w:t>
+      </w:r>
+      <w:r>
+        <w:rPr>
+          <w:i/>
+          <w:iCs/>
+          <w:spacing w:val="-26"/>
+          <w:sz w:val="20"/>
+          <w:szCs w:val="20"/>
+          <w:lang w:val="ru-RU"/>
+        </w:rPr>
+        <w:t xml:space="preserve"> </w:t>
+      </w:r>
+      <w:r>
+        <w:rPr>
+          <w:i/>
+          <w:iCs/>
+          <w:sz w:val="20"/>
+          <w:szCs w:val="20"/>
+          <w:lang w:val="ru-RU"/>
+        </w:rPr>
+        <w:t>минимизации</w:t>
+      </w:r>
+      <w:r>
+        <w:rPr>
+          <w:i/>
+          <w:iCs/>
+          <w:spacing w:val="-26"/>
+          <w:sz w:val="20"/>
+          <w:szCs w:val="20"/>
+          <w:lang w:val="ru-RU"/>
+        </w:rPr>
+        <w:t xml:space="preserve"> </w:t>
+      </w:r>
+      <w:r>
+        <w:rPr>
+          <w:i/>
+          <w:iCs/>
+          <w:sz w:val="20"/>
+          <w:szCs w:val="20"/>
+          <w:lang w:val="ru-RU"/>
+        </w:rPr>
+        <w:t>длины</w:t>
+      </w:r>
+      <w:r>
+        <w:rPr>
+          <w:i/>
+          <w:iCs/>
+          <w:spacing w:val="-26"/>
+          <w:sz w:val="20"/>
+          <w:szCs w:val="20"/>
+          <w:lang w:val="ru-RU"/>
+        </w:rPr>
+        <w:t xml:space="preserve"> </w:t>
+      </w:r>
+      <w:r>
+        <w:rPr>
+          <w:i/>
+          <w:iCs/>
+          <w:sz w:val="20"/>
+          <w:szCs w:val="20"/>
+          <w:lang w:val="ru-RU"/>
+        </w:rPr>
+        <w:t>холостого</w:t>
+      </w:r>
+      <w:r>
+        <w:rPr>
+          <w:i/>
+          <w:iCs/>
+          <w:spacing w:val="-26"/>
+          <w:sz w:val="20"/>
+          <w:szCs w:val="20"/>
+          <w:lang w:val="ru-RU"/>
+        </w:rPr>
+        <w:t xml:space="preserve"> </w:t>
+      </w:r>
+      <w:r>
+        <w:rPr>
+          <w:i/>
+          <w:iCs/>
+          <w:sz w:val="20"/>
+          <w:szCs w:val="20"/>
+          <w:lang w:val="ru-RU"/>
+        </w:rPr>
+        <w:t>хода. Показано,</w:t>
+      </w:r>
+      <w:r>
+        <w:rPr>
+          <w:i/>
+          <w:iCs/>
+          <w:spacing w:val="-28"/>
+          <w:sz w:val="20"/>
+          <w:szCs w:val="20"/>
+          <w:lang w:val="ru-RU"/>
+        </w:rPr>
+        <w:t xml:space="preserve"> </w:t>
+      </w:r>
+      <w:r>
+        <w:rPr>
+          <w:i/>
+          <w:iCs/>
+          <w:sz w:val="20"/>
+          <w:szCs w:val="20"/>
+          <w:lang w:val="ru-RU"/>
+        </w:rPr>
+        <w:t>что</w:t>
       </w:r>
       <w:r>
         <w:rPr>
@@ -340,238 +500,7 @@
           <w:szCs w:val="20"/>
           <w:lang w:val="ru-RU"/>
         </w:rPr>
-        <w:t>длины</w:t>
-      </w:r>
-      <w:r>
-        <w:rPr>
-          <w:i/>
-          <w:iCs/>
-          <w:spacing w:val="-26"/>
-          <w:sz w:val="20"/>
-          <w:szCs w:val="20"/>
-          <w:lang w:val="ru-RU"/>
-        </w:rPr>
-        <w:t xml:space="preserve"> </w:t>
-      </w:r>
-      <w:r>
-        <w:rPr>
-          <w:i/>
-          <w:iCs/>
-          <w:sz w:val="20"/>
-          <w:szCs w:val="20"/>
-          <w:lang w:val="ru-RU"/>
-        </w:rPr>
-        <w:t>маршрута</w:t>
-      </w:r>
-      <w:r>
-        <w:rPr>
-          <w:i/>
-          <w:iCs/>
-          <w:spacing w:val="-26"/>
-          <w:sz w:val="20"/>
-          <w:szCs w:val="20"/>
-          <w:lang w:val="ru-RU"/>
-        </w:rPr>
-        <w:t xml:space="preserve"> </w:t>
-      </w:r>
-      <w:r>
-        <w:rPr>
-          <w:i/>
-          <w:iCs/>
-          <w:sz w:val="20"/>
-          <w:szCs w:val="20"/>
-          <w:lang w:val="ru-RU"/>
-        </w:rPr>
-        <w:t>в</w:t>
-      </w:r>
-      <w:r>
-        <w:rPr>
-          <w:i/>
-          <w:iCs/>
-          <w:spacing w:val="-26"/>
-          <w:sz w:val="20"/>
-          <w:szCs w:val="20"/>
-          <w:lang w:val="ru-RU"/>
-        </w:rPr>
-        <w:t xml:space="preserve"> </w:t>
-      </w:r>
-      <w:r>
-        <w:rPr>
-          <w:i/>
-          <w:iCs/>
-          <w:sz w:val="20"/>
-          <w:szCs w:val="20"/>
-          <w:lang w:val="ru-RU"/>
-        </w:rPr>
-        <w:t>этом</w:t>
-      </w:r>
-      <w:r>
-        <w:rPr>
-          <w:i/>
-          <w:iCs/>
-          <w:spacing w:val="-26"/>
-          <w:sz w:val="20"/>
-          <w:szCs w:val="20"/>
-          <w:lang w:val="ru-RU"/>
-        </w:rPr>
-        <w:t xml:space="preserve"> </w:t>
-      </w:r>
-      <w:r>
-        <w:rPr>
-          <w:i/>
-          <w:iCs/>
-          <w:sz w:val="20"/>
-          <w:szCs w:val="20"/>
-          <w:lang w:val="ru-RU"/>
-        </w:rPr>
-        <w:t>случае</w:t>
-      </w:r>
-      <w:r>
-        <w:rPr>
-          <w:i/>
-          <w:iCs/>
-          <w:spacing w:val="-26"/>
-          <w:sz w:val="20"/>
-          <w:szCs w:val="20"/>
-          <w:lang w:val="ru-RU"/>
-        </w:rPr>
-        <w:t xml:space="preserve"> </w:t>
-      </w:r>
-      <w:r>
-        <w:rPr>
-          <w:i/>
-          <w:iCs/>
-          <w:sz w:val="20"/>
-          <w:szCs w:val="20"/>
-          <w:lang w:val="ru-RU"/>
-        </w:rPr>
-        <w:t>сводится</w:t>
-      </w:r>
-      <w:r>
-        <w:rPr>
-          <w:i/>
-          <w:iCs/>
-          <w:spacing w:val="-26"/>
-          <w:sz w:val="20"/>
-          <w:szCs w:val="20"/>
-          <w:lang w:val="ru-RU"/>
-        </w:rPr>
-        <w:t xml:space="preserve"> </w:t>
-      </w:r>
-      <w:r>
-        <w:rPr>
-          <w:i/>
-          <w:iCs/>
-          <w:sz w:val="20"/>
-          <w:szCs w:val="20"/>
-          <w:lang w:val="ru-RU"/>
-        </w:rPr>
-        <w:t>к</w:t>
-      </w:r>
-      <w:r>
-        <w:rPr>
-          <w:i/>
-          <w:iCs/>
-          <w:spacing w:val="-26"/>
-          <w:sz w:val="20"/>
-          <w:szCs w:val="20"/>
-          <w:lang w:val="ru-RU"/>
-        </w:rPr>
-        <w:t xml:space="preserve"> </w:t>
-      </w:r>
-      <w:r>
-        <w:rPr>
-          <w:i/>
-          <w:iCs/>
-          <w:sz w:val="20"/>
-          <w:szCs w:val="20"/>
-          <w:lang w:val="ru-RU"/>
-        </w:rPr>
-        <w:t>минимизации</w:t>
-      </w:r>
-      <w:r>
-        <w:rPr>
-          <w:i/>
-          <w:iCs/>
-          <w:spacing w:val="-26"/>
-          <w:sz w:val="20"/>
-          <w:szCs w:val="20"/>
-          <w:lang w:val="ru-RU"/>
-        </w:rPr>
-        <w:t xml:space="preserve"> </w:t>
-      </w:r>
-      <w:r>
-        <w:rPr>
-          <w:i/>
-          <w:iCs/>
-          <w:sz w:val="20"/>
-          <w:szCs w:val="20"/>
-          <w:lang w:val="ru-RU"/>
-        </w:rPr>
-        <w:t>длины</w:t>
-      </w:r>
-      <w:r>
-        <w:rPr>
-          <w:i/>
-          <w:iCs/>
-          <w:spacing w:val="-26"/>
-          <w:sz w:val="20"/>
-          <w:szCs w:val="20"/>
-          <w:lang w:val="ru-RU"/>
-        </w:rPr>
-        <w:t xml:space="preserve"> </w:t>
-      </w:r>
-      <w:r>
-        <w:rPr>
-          <w:i/>
-          <w:iCs/>
-          <w:sz w:val="20"/>
-          <w:szCs w:val="20"/>
-          <w:lang w:val="ru-RU"/>
-        </w:rPr>
-        <w:t>холостого</w:t>
-      </w:r>
-      <w:r>
-        <w:rPr>
-          <w:i/>
-          <w:iCs/>
-          <w:spacing w:val="-26"/>
-          <w:sz w:val="20"/>
-          <w:szCs w:val="20"/>
-          <w:lang w:val="ru-RU"/>
-        </w:rPr>
-        <w:t xml:space="preserve"> </w:t>
-      </w:r>
-      <w:r>
-        <w:rPr>
-          <w:i/>
-          <w:iCs/>
-          <w:sz w:val="20"/>
-          <w:szCs w:val="20"/>
-          <w:lang w:val="ru-RU"/>
-        </w:rPr>
-        <w:t>хода. Показано,</w:t>
-      </w:r>
-      <w:r>
-        <w:rPr>
-          <w:i/>
-          <w:iCs/>
-          <w:spacing w:val="-28"/>
-          <w:sz w:val="20"/>
-          <w:szCs w:val="20"/>
-          <w:lang w:val="ru-RU"/>
-        </w:rPr>
-        <w:t xml:space="preserve"> </w:t>
-      </w:r>
-      <w:r>
-        <w:rPr>
-          <w:i/>
-          <w:iCs/>
-          <w:sz w:val="20"/>
-          <w:szCs w:val="20"/>
-          <w:lang w:val="ru-RU"/>
-        </w:rPr>
-        <w:t>что</w:t>
+        <w:t>она</w:t>
       </w:r>
       <w:r>
         <w:rPr>
@@ -592,7 +521,7 @@
           <w:szCs w:val="20"/>
           <w:lang w:val="ru-RU"/>
         </w:rPr>
-        <w:t>она</w:t>
+        <w:t>эквивалентна</w:t>
       </w:r>
       <w:r>
         <w:rPr>
@@ -613,7 +542,7 @@
           <w:szCs w:val="20"/>
           <w:lang w:val="ru-RU"/>
         </w:rPr>
-        <w:t>эквивалентна</w:t>
+        <w:t>поиску</w:t>
       </w:r>
       <w:r>
         <w:rPr>
@@ -634,7 +563,7 @@
           <w:szCs w:val="20"/>
           <w:lang w:val="ru-RU"/>
         </w:rPr>
-        <w:t>поиску</w:t>
+        <w:t>кратчайшей</w:t>
       </w:r>
       <w:r>
         <w:rPr>
@@ -655,7 +584,7 @@
           <w:szCs w:val="20"/>
           <w:lang w:val="ru-RU"/>
         </w:rPr>
-        <w:t>кратчайшей</w:t>
+        <w:t>ломаной</w:t>
       </w:r>
       <w:r>
         <w:rPr>
@@ -676,7 +605,7 @@
           <w:szCs w:val="20"/>
           <w:lang w:val="ru-RU"/>
         </w:rPr>
-        <w:t>ломаной</w:t>
+        <w:t>с</w:t>
       </w:r>
       <w:r>
         <w:rPr>
@@ -697,7 +626,7 @@
           <w:szCs w:val="20"/>
           <w:lang w:val="ru-RU"/>
         </w:rPr>
-        <w:t>с</w:t>
+        <w:t>вершинами,</w:t>
       </w:r>
       <w:r>
         <w:rPr>
@@ -718,18 +647,17 @@
           <w:szCs w:val="20"/>
           <w:lang w:val="ru-RU"/>
         </w:rPr>
-        <w:t>вершинами,</w:t>
+        <w:t xml:space="preserve">расположенными на контурах. Предложен новый </w:t>
       </w:r>
       <w:r>
         <w:rPr>
           <w:i/>
           <w:iCs/>
-          <w:spacing w:val="-27"/>
           <w:sz w:val="20"/>
           <w:szCs w:val="20"/>
           <w:lang w:val="ru-RU"/>
         </w:rPr>
-        <w:t xml:space="preserve"> </w:t>
+        <w:t xml:space="preserve">эвристический </w:t>
       </w:r>
       <w:r>
         <w:rPr>
@@ -739,7 +667,7 @@
           <w:szCs w:val="20"/>
           <w:lang w:val="ru-RU"/>
         </w:rPr>
-        <w:t xml:space="preserve">расположенными на контурах. </w:t>
+        <w:t>алгоритм построения такой ломаной для</w:t>
       </w:r>
       <w:r>
         <w:rPr>
@@ -749,7 +677,7 @@
           <w:szCs w:val="20"/>
           <w:lang w:val="ru-RU"/>
         </w:rPr>
-        <w:t>Предложен новый</w:t>
+        <w:t xml:space="preserve"> заранее</w:t>
       </w:r>
       <w:r>
         <w:rPr>
@@ -759,7 +687,7 @@
           <w:szCs w:val="20"/>
           <w:lang w:val="ru-RU"/>
         </w:rPr>
-        <w:t xml:space="preserve"> алгоритм построения такой ломаной для заданного порядка обхода контуров, доставляющий локальный </w:t>
+        <w:t xml:space="preserve"> заданного порядка обхода контуров</w:t>
       </w:r>
       <w:r>
         <w:rPr>
@@ -769,7 +697,7 @@
           <w:szCs w:val="20"/>
           <w:lang w:val="ru-RU"/>
         </w:rPr>
-        <w:t>минимум,</w:t>
+        <w:t>. Показано, что получающееся решение</w:t>
       </w:r>
       <w:r>
         <w:rPr>
@@ -779,7 +707,7 @@
           <w:szCs w:val="20"/>
           <w:lang w:val="ru-RU"/>
         </w:rPr>
-        <w:t xml:space="preserve"> а также </w:t>
+        <w:t xml:space="preserve"> </w:t>
       </w:r>
       <w:r>
         <w:rPr>
@@ -789,7 +717,7 @@
           <w:szCs w:val="20"/>
           <w:lang w:val="ru-RU"/>
         </w:rPr>
-        <w:t>описаны некоторые</w:t>
+        <w:t>представляет собой</w:t>
       </w:r>
       <w:r>
         <w:rPr>
@@ -799,7 +727,7 @@
           <w:szCs w:val="20"/>
           <w:lang w:val="ru-RU"/>
         </w:rPr>
-        <w:t xml:space="preserve"> достаточные условия глобального минимума. Предложен эвристический алгоритм </w:t>
+        <w:t xml:space="preserve"> локальный минимум</w:t>
       </w:r>
       <w:r>
         <w:rPr>
@@ -809,7 +737,7 @@
           <w:szCs w:val="20"/>
           <w:lang w:val="ru-RU"/>
         </w:rPr>
-        <w:t>выбора порядка обхода контуров</w:t>
+        <w:t>. О</w:t>
       </w:r>
       <w:r>
         <w:rPr>
@@ -819,7 +747,7 @@
           <w:szCs w:val="20"/>
           <w:lang w:val="ru-RU"/>
         </w:rPr>
-        <w:t xml:space="preserve"> на основе метода переменных окрестностей (</w:t>
+        <w:t>писаны некоторые достаточные условия</w:t>
       </w:r>
       <w:r>
         <w:rPr>
@@ -827,6 +755,86 @@
           <w:iCs/>
           <w:sz w:val="20"/>
           <w:szCs w:val="20"/>
+          <w:lang w:val="ru-RU"/>
+        </w:rPr>
+        <w:t>, того, что решение является также</w:t>
+      </w:r>
+      <w:r>
+        <w:rPr>
+          <w:i/>
+          <w:iCs/>
+          <w:sz w:val="20"/>
+          <w:szCs w:val="20"/>
+          <w:lang w:val="ru-RU"/>
+        </w:rPr>
+        <w:t xml:space="preserve"> глобальн</w:t>
+      </w:r>
+      <w:r>
+        <w:rPr>
+          <w:i/>
+          <w:iCs/>
+          <w:sz w:val="20"/>
+          <w:szCs w:val="20"/>
+          <w:lang w:val="ru-RU"/>
+        </w:rPr>
+        <w:t>ым</w:t>
+      </w:r>
+      <w:r>
+        <w:rPr>
+          <w:i/>
+          <w:iCs/>
+          <w:sz w:val="20"/>
+          <w:szCs w:val="20"/>
+          <w:lang w:val="ru-RU"/>
+        </w:rPr>
+        <w:t xml:space="preserve"> минимум</w:t>
+      </w:r>
+      <w:r>
+        <w:rPr>
+          <w:i/>
+          <w:iCs/>
+          <w:sz w:val="20"/>
+          <w:szCs w:val="20"/>
+          <w:lang w:val="ru-RU"/>
+        </w:rPr>
+        <w:t>ом, которые легко проверяются численно, а некоторые даже визуально.</w:t>
+      </w:r>
+      <w:r>
+        <w:rPr>
+          <w:i/>
+          <w:iCs/>
+          <w:sz w:val="20"/>
+          <w:szCs w:val="20"/>
+          <w:lang w:val="ru-RU"/>
+        </w:rPr>
+        <w:t xml:space="preserve"> </w:t>
+      </w:r>
+      <w:r>
+        <w:rPr>
+          <w:i/>
+          <w:iCs/>
+          <w:sz w:val="20"/>
+          <w:szCs w:val="20"/>
+          <w:lang w:val="ru-RU"/>
+        </w:rPr>
+        <w:t xml:space="preserve">Описана методика автоматического учёта ограничений предшествования для практически важного случая наличия вложенных контуров, возникающих как за счёт отверстий в деталях, так и за счёт расположения мелких деталей в отверстиях крупных. При этом происходит также уменьшение размерности задачи, что положительно сказывается на времени оптимизации, особенно дискретной. </w:t>
+      </w:r>
+      <w:r>
+        <w:rPr>
+          <w:i/>
+          <w:iCs/>
+          <w:sz w:val="20"/>
+          <w:szCs w:val="20"/>
+          <w:lang w:val="ru-RU"/>
+        </w:rPr>
+        <w:t>Предложен эвристический алгоритм выбора порядка обхода контуров на основе метода переменных окрестностей (</w:t>
+      </w:r>
+      <w:r>
+        <w:rPr>
+          <w:i/>
+          <w:iCs/>
+          <w:sz w:val="20"/>
+          <w:szCs w:val="20"/>
         </w:rPr>
         <w:t>VNS</w:t>
       </w:r>
@@ -848,7 +856,7 @@
           <w:szCs w:val="20"/>
           <w:lang w:val="ru-RU"/>
         </w:rPr>
-        <w:t>Приведены некоторые</w:t>
+        <w:t xml:space="preserve">Описаны альтернативные подходы применения других методов дискретной оптимизации совместно с предложенным алгоритмом построения кратчайшей ломаной для решения полной задачи непрерывной резки и возникающие при этом сложности как теоретического, так и практического характера. Описано обобщение задачи непрерывной резки до более широкого класс задач сегментной резки и обобщённой сегментной резки, что позволяет продвинуться в решении общей задачи прерывистой резки. Описана схема применения предложенного алгоритма для решения задач сегментной и обобщённой сегментной резки. </w:t>
       </w:r>
       <w:r>
         <w:rPr>
@@ -858,27 +866,7 @@
           <w:szCs w:val="20"/>
           <w:lang w:val="ru-RU"/>
         </w:rPr>
-        <w:t xml:space="preserve"> результаты численных экспериментов в сравнении с точным решением задачи </w:t>
-      </w:r>
-      <w:r>
-        <w:rPr>
-          <w:i/>
-          <w:iCs/>
-          <w:sz w:val="20"/>
-          <w:szCs w:val="20"/>
-          <w:lang w:val="ru-RU"/>
-        </w:rPr>
-        <w:t xml:space="preserve">для дискретной модели </w:t>
-      </w:r>
-      <w:r>
-        <w:rPr>
-          <w:i/>
-          <w:iCs/>
-          <w:sz w:val="20"/>
-          <w:szCs w:val="20"/>
-          <w:lang w:val="ru-RU"/>
-        </w:rPr>
-        <w:t>GTSP</w:t>
+        <w:t>Приведены некоторые результаты численных экспериментов в сравнении с точным решением задачи для дискретной модели GTSP</w:t>
       </w:r>
       <w:r>
         <w:rPr>
@@ -905,6 +893,8 @@
           <w:lang w:val="ru-RU"/>
         </w:rPr>
       </w:pPr>
+      <w:bookmarkStart w:id="0" w:name="_GoBack"/>
+      <w:bookmarkEnd w:id="0"/>
       <w:r>
         <w:rPr>
           <w:i/>
@@ -1051,7 +1041,17 @@
           <w:sz w:val="20"/>
           <w:szCs w:val="20"/>
         </w:rPr>
-        <w:t xml:space="preserve"> segments and circular arcs. Continuous cutting technique is used, that is, each contour is cut out entirely. The general problem of minimizing the length of the route is reduced to minimizing the length of the air move. It is shown that it is equivalent to finding the shortest polyline with vertices located on the contours. An algorithm for constructing such a broken line for a given order of traversing the contours, which provides a local minimum, is presented, and sufficient conditions for a global minimum are proposed. A heuristic routing algorithm based on the variable neighborhood search (VNS) is proposed. The results of numerical experiments are considered in comparison with the exact solution of the GTSP problem</w:t>
+        <w:t xml:space="preserve"> segments and circular arcs. Continuous cutting technique is used, that is, each contour is cut out entirely. The general problem of minimizing </w:t>
+      </w:r>
+      <w:r>
+        <w:rPr>
+          <w:i/>
+          <w:iCs/>
+          <w:sz w:val="20"/>
+          <w:szCs w:val="20"/>
+        </w:rPr>
+        <w:lastRenderedPageBreak/>
+        <w:t>the length of the route is reduced to minimizing the length of the air move. It is shown that it is equivalent to finding the shortest polyline with vertices located on the contours. An algorithm for constructing such a broken line for a given order of traversing the contours, which provides a local minimum, is presented, and sufficient conditions for a global minimum are proposed. A heuristic routing algorithm based on the variable neighborhood search (VNS) is proposed. The results of numerical experiments are considered in comparison with the exact solution of the GTSP problem</w:t>
       </w:r>
       <w:r>
         <w:rPr>
@@ -1478,14 +1478,7 @@
         <w:rPr>
           <w:lang w:val="ru-RU"/>
         </w:rPr>
-        <w:t xml:space="preserve">этих контуров на </w:t>
-      </w:r>
-      <w:r>
-        <w:rPr>
-          <w:lang w:val="ru-RU"/>
-        </w:rPr>
-        <w:lastRenderedPageBreak/>
-        <w:t>плоскости в свою очередь получено решением другой оптимизационной</w:t>
+        <w:t>этих контуров на плоскости в свою очередь получено решением другой оптимизационной</w:t>
       </w:r>
       <w:r>
         <w:rPr>
@@ -3195,6 +3188,7 @@
           <w:sz w:val="20"/>
           <w:lang w:val="ru-RU"/>
         </w:rPr>
+        <w:lastRenderedPageBreak/>
         <w:t>непрерывной</w:t>
       </w:r>
       <w:r>
@@ -6062,6 +6056,7 @@
         <w:rPr>
           <w:lang w:val="ru-RU"/>
         </w:rPr>
+        <w:lastRenderedPageBreak/>
         <w:t>Аналогично</w:t>
       </w:r>
       <w:r>
@@ -6873,7 +6868,6 @@
         <w:rPr>
           <w:lang w:val="ru-RU"/>
         </w:rPr>
-        <w:lastRenderedPageBreak/>
         <w:t>повреждения</w:t>
       </w:r>
       <w:r>
@@ -7162,8 +7156,8 @@
         </w:rPr>
         <w:t>прямо</w:t>
       </w:r>
-      <w:bookmarkStart w:id="0" w:name="Задача_непрерывной_резки"/>
-      <w:bookmarkEnd w:id="0"/>
+      <w:bookmarkStart w:id="1" w:name="Задача_непрерывной_резки"/>
+      <w:bookmarkEnd w:id="1"/>
       <w:r>
         <w:rPr>
           <w:lang w:val="ru-RU"/>
@@ -10034,6 +10028,7 @@
         <w:rPr>
           <w:lang w:val="ru-RU"/>
         </w:rPr>
+        <w:lastRenderedPageBreak/>
         <w:t xml:space="preserve">Хотя контуры </w:t>
       </w:r>
       <w:r>
@@ -11297,7 +11292,6 @@
           <w:w w:val="105"/>
           <w:lang w:val="ru-RU"/>
         </w:rPr>
-        <w:lastRenderedPageBreak/>
         <w:t>=</w:t>
       </w:r>
       <w:r>
@@ -11489,10 +11483,10 @@
         </w:rPr>
         <w:t>допустимых</w:t>
       </w:r>
-      <w:bookmarkStart w:id="1" w:name="Алгоритм_CCP-Relax_решения_задачи_непрер"/>
-      <w:bookmarkStart w:id="2" w:name="_bookmark2"/>
-      <w:bookmarkEnd w:id="1"/>
+      <w:bookmarkStart w:id="2" w:name="Алгоритм_CCP-Relax_решения_задачи_непрер"/>
+      <w:bookmarkStart w:id="3" w:name="_bookmark2"/>
       <w:bookmarkEnd w:id="2"/>
+      <w:bookmarkEnd w:id="3"/>
       <w:r>
         <w:rPr>
           <w:w w:val="105"/>
@@ -11595,8 +11589,8 @@
         </w:rPr>
         <w:t>состоит из нескольких шагов, что хорошо соответствует самой природе</w:t>
       </w:r>
-      <w:bookmarkStart w:id="3" w:name="Удаление_&lt;&lt;внешних&gt;&gt;_контуров"/>
-      <w:bookmarkEnd w:id="3"/>
+      <w:bookmarkStart w:id="4" w:name="Удаление_&lt;&lt;внешних&gt;&gt;_контуров"/>
+      <w:bookmarkEnd w:id="4"/>
       <w:r>
         <w:rPr>
           <w:sz w:val="20"/>
@@ -12353,8 +12347,8 @@
         </w:rPr>
         <w:t>шагах</w:t>
       </w:r>
-      <w:bookmarkStart w:id="4" w:name="Непрерывная_оптимизация"/>
-      <w:bookmarkEnd w:id="4"/>
+      <w:bookmarkStart w:id="5" w:name="Непрерывная_оптимизация"/>
+      <w:bookmarkEnd w:id="5"/>
       <w:r>
         <w:rPr>
           <w:spacing w:val="-3"/>
@@ -14583,6 +14577,7 @@
           <w:sz w:val="16"/>
           <w:lang w:val="ru-RU"/>
         </w:rPr>
+        <w:lastRenderedPageBreak/>
         <w:drawing>
           <wp:inline distT="0" distB="0" distL="0" distR="0" wp14:anchorId="424764AE" wp14:editId="47EE4D90">
             <wp:extent cx="1149069" cy="1322273"/>
@@ -15189,7 +15184,6 @@
         </w:rPr>
       </w:pPr>
       <w:r>
-        <w:lastRenderedPageBreak/>
         <w:pict w14:anchorId="5C1A7018">
           <v:line id="_x0000_s1106" style="position:absolute;left:0;text-align:left;z-index:251684864;mso-position-horizontal-relative:page" from="104.05pt,4.25pt" to="122.55pt,4.25pt" strokeweight=".14042mm">
             <w10:wrap anchorx="page"/>
@@ -15767,8 +15761,8 @@
         </w:rPr>
         <w:t>следующем</w:t>
       </w:r>
-      <w:bookmarkStart w:id="5" w:name="Дискретная_оптимизация"/>
-      <w:bookmarkEnd w:id="5"/>
+      <w:bookmarkStart w:id="6" w:name="Дискретная_оптимизация"/>
+      <w:bookmarkEnd w:id="6"/>
       <w:r>
         <w:rPr>
           <w:lang w:val="ru-RU"/>
@@ -17500,6 +17494,7 @@
         <w:rPr>
           <w:lang w:val="ru-RU"/>
         </w:rPr>
+        <w:lastRenderedPageBreak/>
         <w:t>На</w:t>
       </w:r>
       <w:r>
@@ -18772,7 +18767,6 @@
           <w:sz w:val="20"/>
           <w:lang w:val="ru-RU"/>
         </w:rPr>
-        <w:lastRenderedPageBreak/>
         <w:t xml:space="preserve">Подобным </w:t>
       </w:r>
       <w:r>
@@ -20072,8 +20066,8 @@
         </w:rPr>
         <w:t>резки</w:t>
       </w:r>
-      <w:bookmarkStart w:id="6" w:name="Восстановление_удалённых_контуров"/>
-      <w:bookmarkEnd w:id="6"/>
+      <w:bookmarkStart w:id="7" w:name="Восстановление_удалённых_контуров"/>
+      <w:bookmarkEnd w:id="7"/>
       <w:r>
         <w:rPr>
           <w:lang w:val="ru-RU"/>
@@ -20571,6 +20565,7 @@
         <w:rPr>
           <w:lang w:val="ru-RU"/>
         </w:rPr>
+        <w:lastRenderedPageBreak/>
         <w:tab/>
       </w:r>
       <m:oMath>
@@ -20868,8 +20863,8 @@
           <w:lang w:val="ru-RU"/>
         </w:rPr>
       </w:pPr>
-      <w:bookmarkStart w:id="7" w:name="_bookmark6"/>
-      <w:bookmarkEnd w:id="7"/>
+      <w:bookmarkStart w:id="8" w:name="_bookmark6"/>
+      <w:bookmarkEnd w:id="8"/>
       <w:r>
         <w:rPr>
           <w:lang w:val="ru-RU"/>
@@ -21533,7 +21528,6 @@
         <w:rPr>
           <w:noProof/>
         </w:rPr>
-        <w:lastRenderedPageBreak/>
         <w:drawing>
           <wp:inline distT="0" distB="0" distL="0" distR="0" wp14:anchorId="1A8C4341" wp14:editId="67F5F074">
             <wp:extent cx="2946400" cy="1060621"/>
@@ -22646,8 +22640,8 @@
         </w:rPr>
         <w:t>На этом выполнение предложенного эвристического алгоритма</w:t>
       </w:r>
-      <w:bookmarkStart w:id="8" w:name="Условия_оптимальности_решения_непрерывно"/>
-      <w:bookmarkEnd w:id="8"/>
+      <w:bookmarkStart w:id="9" w:name="Условия_оптимальности_решения_непрерывно"/>
+      <w:bookmarkEnd w:id="9"/>
       <w:r>
         <w:rPr>
           <w:lang w:val="ru-RU"/>
@@ -23297,6 +23291,7 @@
         <w:rPr>
           <w:lang w:val="ru-RU"/>
         </w:rPr>
+        <w:lastRenderedPageBreak/>
         <w:t xml:space="preserve">На рис. </w:t>
       </w:r>
       <w:hyperlink w:anchor="_bookmark7" w:history="1">
@@ -24110,7 +24105,6 @@
           <w:i/>
           <w:w w:val="105"/>
         </w:rPr>
-        <w:lastRenderedPageBreak/>
         <w:t>C</w:t>
       </w:r>
       <w:r>
@@ -25481,8 +25475,8 @@
         </w:rPr>
         <w:t>являющихся</w:t>
       </w:r>
-      <w:bookmarkStart w:id="9" w:name="Локальный_минимум"/>
-      <w:bookmarkEnd w:id="9"/>
+      <w:bookmarkStart w:id="10" w:name="Локальный_минимум"/>
+      <w:bookmarkEnd w:id="10"/>
       <w:r>
         <w:rPr>
           <w:lang w:val="ru-RU"/>
@@ -26521,6 +26515,7 @@
           <w:sz w:val="20"/>
           <w:lang w:val="ru-RU"/>
         </w:rPr>
+        <w:lastRenderedPageBreak/>
         <w:t xml:space="preserve">Пусть точки </w:t>
       </w:r>
       <m:oMath>
@@ -29723,7 +29718,6 @@
           <w:w w:val="105"/>
           <w:lang w:val="ru-RU"/>
         </w:rPr>
-        <w:lastRenderedPageBreak/>
         <w:t xml:space="preserve">Но положения вершин </w:t>
       </w:r>
       <w:r>
@@ -33032,8 +33026,8 @@
           </v:shape>
         </w:pict>
       </w:r>
-      <w:bookmarkStart w:id="10" w:name="Глобальный_минимум"/>
-      <w:bookmarkEnd w:id="10"/>
+      <w:bookmarkStart w:id="11" w:name="Глобальный_минимум"/>
+      <w:bookmarkEnd w:id="11"/>
       <w:r>
         <w:rPr>
           <w:b/>
@@ -33486,7 +33480,14 @@
         <w:rPr>
           <w:lang w:val="ru-RU"/>
         </w:rPr>
-        <w:t xml:space="preserve">вложенные контуры По построению </w:t>
+        <w:t xml:space="preserve">вложенные </w:t>
+      </w:r>
+      <w:r>
+        <w:rPr>
+          <w:lang w:val="ru-RU"/>
+        </w:rPr>
+        <w:lastRenderedPageBreak/>
+        <w:t xml:space="preserve">контуры По построению </w:t>
       </w:r>
       <w:r>
         <w:rPr>
@@ -35981,7 +35982,6 @@
               <w:rFonts w:ascii="Cambria Math" w:hAnsi="Cambria Math"/>
               <w:lang w:val="ru-RU"/>
             </w:rPr>
-            <w:lastRenderedPageBreak/>
             <m:t>∃</m:t>
           </m:r>
           <m:sSubSup>
@@ -38944,8 +38944,8 @@
           <w:lang w:val="ru-RU"/>
         </w:rPr>
       </w:pPr>
-      <w:bookmarkStart w:id="11" w:name="Новый_подход_к_задаче_прерывистой_резки_"/>
-      <w:bookmarkEnd w:id="11"/>
+      <w:bookmarkStart w:id="12" w:name="Новый_подход_к_задаче_прерывистой_резки_"/>
+      <w:bookmarkEnd w:id="12"/>
       <w:r>
         <w:rPr>
           <w:b/>
@@ -39145,6 +39145,7 @@
         <w:rPr>
           <w:lang w:val="ru-RU"/>
         </w:rPr>
+        <w:lastRenderedPageBreak/>
         <w:t>Кроме</w:t>
       </w:r>
       <w:r>
@@ -40319,14 +40320,7 @@
         <w:rPr>
           <w:lang w:val="ru-RU"/>
         </w:rPr>
-        <w:t>пример мульти-</w:t>
-      </w:r>
-      <w:r>
-        <w:rPr>
-          <w:lang w:val="ru-RU"/>
-        </w:rPr>
-        <w:lastRenderedPageBreak/>
-        <w:t>контурной резки, но также и один</w:t>
+        <w:t>пример мульти-контурной резки, но также и один</w:t>
       </w:r>
       <w:r>
         <w:rPr>
@@ -40412,8 +40406,8 @@
           <w:lang w:val="ru-RU"/>
         </w:rPr>
       </w:pPr>
-      <w:bookmarkStart w:id="12" w:name="_bookmark9"/>
-      <w:bookmarkEnd w:id="12"/>
+      <w:bookmarkStart w:id="13" w:name="_bookmark9"/>
+      <w:bookmarkEnd w:id="13"/>
       <w:r>
         <w:rPr>
           <w:rFonts w:ascii="Arial" w:hAnsi="Arial"/>
@@ -42060,6 +42054,7 @@
           <w:noProof/>
           <w:position w:val="2"/>
         </w:rPr>
+        <w:lastRenderedPageBreak/>
         <w:drawing>
           <wp:inline distT="0" distB="0" distL="0" distR="0" wp14:anchorId="7785C9D9" wp14:editId="629D8A08">
             <wp:extent cx="1741360" cy="1735074"/>
@@ -42163,8 +42158,8 @@
           <w:lang w:val="ru-RU"/>
         </w:rPr>
       </w:pPr>
-      <w:bookmarkStart w:id="13" w:name="_bookmark10"/>
-      <w:bookmarkEnd w:id="13"/>
+      <w:bookmarkStart w:id="14" w:name="_bookmark10"/>
+      <w:bookmarkEnd w:id="14"/>
       <w:r>
         <w:rPr>
           <w:sz w:val="16"/>
@@ -42305,7 +42300,6 @@
         <w:rPr>
           <w:lang w:val="ru-RU"/>
         </w:rPr>
-        <w:lastRenderedPageBreak/>
         <w:t>Это позволяет ещё больше обобщить задачу и сформулировать новый</w:t>
       </w:r>
       <w:r>
@@ -42989,8 +42983,8 @@
           </wp:inline>
         </w:drawing>
       </w:r>
-      <w:bookmarkStart w:id="14" w:name="_bookmark11"/>
-      <w:bookmarkEnd w:id="14"/>
+      <w:bookmarkStart w:id="15" w:name="_bookmark11"/>
+      <w:bookmarkEnd w:id="15"/>
     </w:p>
     <w:p>
       <w:pPr>
@@ -43780,6 +43774,7 @@
           <w:w w:val="95"/>
           <w:sz w:val="20"/>
         </w:rPr>
+        <w:lastRenderedPageBreak/>
         <w:t>DP</w:t>
       </w:r>
       <w:r>
@@ -44704,8 +44699,8 @@
         </w:rPr>
         <w:t>стоимости,</w:t>
       </w:r>
-      <w:bookmarkStart w:id="15" w:name="Численные_эксперименты"/>
-      <w:bookmarkEnd w:id="15"/>
+      <w:bookmarkStart w:id="16" w:name="Численные_эксперименты"/>
+      <w:bookmarkEnd w:id="16"/>
       <w:r>
         <w:rPr>
           <w:lang w:val="ru-RU"/>
@@ -44740,7 +44735,6 @@
           <w:noProof/>
           <w:position w:val="1"/>
         </w:rPr>
-        <w:lastRenderedPageBreak/>
         <w:drawing>
           <wp:inline distT="0" distB="0" distL="0" distR="0" wp14:anchorId="20200A9B" wp14:editId="08439BC7">
             <wp:extent cx="1755647" cy="1609344"/>
@@ -44841,8 +44835,8 @@
           <w:lang w:val="ru-RU"/>
         </w:rPr>
       </w:pPr>
-      <w:bookmarkStart w:id="16" w:name="_bookmark12"/>
-      <w:bookmarkEnd w:id="16"/>
+      <w:bookmarkStart w:id="17" w:name="_bookmark12"/>
+      <w:bookmarkEnd w:id="17"/>
       <w:r>
         <w:rPr>
           <w:sz w:val="16"/>
@@ -45451,6 +45445,7 @@
         <w:rPr>
           <w:noProof/>
         </w:rPr>
+        <w:lastRenderedPageBreak/>
         <w:drawing>
           <wp:inline distT="0" distB="0" distL="0" distR="0" wp14:anchorId="3F77DA3E" wp14:editId="73FC620C">
             <wp:extent cx="3629024" cy="1825942"/>
@@ -45504,8 +45499,8 @@
           <w:lang w:val="ru-RU"/>
         </w:rPr>
       </w:pPr>
-      <w:bookmarkStart w:id="17" w:name="_bookmark13"/>
-      <w:bookmarkEnd w:id="17"/>
+      <w:bookmarkStart w:id="18" w:name="_bookmark13"/>
+      <w:bookmarkEnd w:id="18"/>
       <w:r>
         <w:rPr>
           <w:rFonts w:ascii="Arial" w:hAnsi="Arial"/>
@@ -46476,7 +46471,6 @@
         <w:rPr>
           <w:lang w:val="ru-RU"/>
         </w:rPr>
-        <w:lastRenderedPageBreak/>
         <w:t>сложности.</w:t>
       </w:r>
       <w:r>
@@ -46693,8 +46687,8 @@
           <w:lang w:val="ru-RU"/>
         </w:rPr>
       </w:pPr>
-      <w:bookmarkStart w:id="18" w:name="_bookmark14"/>
-      <w:bookmarkEnd w:id="18"/>
+      <w:bookmarkStart w:id="19" w:name="_bookmark14"/>
+      <w:bookmarkEnd w:id="19"/>
       <w:r>
         <w:rPr>
           <w:rFonts w:ascii="Arial" w:hAnsi="Arial"/>
@@ -46837,8 +46831,8 @@
                 <w:sz w:val="20"/>
               </w:rPr>
             </w:pPr>
-            <w:bookmarkStart w:id="19" w:name="_bookmark15"/>
-            <w:bookmarkEnd w:id="19"/>
+            <w:bookmarkStart w:id="20" w:name="_bookmark15"/>
+            <w:bookmarkEnd w:id="20"/>
             <w:r>
               <w:rPr>
                 <w:sz w:val="20"/>
@@ -47310,6 +47304,7 @@
               <w:rPr>
                 <w:sz w:val="20"/>
               </w:rPr>
+              <w:lastRenderedPageBreak/>
               <w:t>Точек GTSP</w:t>
             </w:r>
           </w:p>
@@ -48602,8 +48597,8 @@
           <w:lang w:val="ru-RU"/>
         </w:rPr>
       </w:pPr>
-      <w:bookmarkStart w:id="20" w:name="_bookmark16"/>
-      <w:bookmarkEnd w:id="20"/>
+      <w:bookmarkStart w:id="21" w:name="_bookmark16"/>
+      <w:bookmarkEnd w:id="21"/>
       <w:r>
         <w:rPr>
           <w:sz w:val="18"/>
@@ -48661,7 +48656,6 @@
         <w:rPr>
           <w:lang w:val="ru-RU"/>
         </w:rPr>
-        <w:lastRenderedPageBreak/>
         <w:t>Ввиду</w:t>
       </w:r>
       <w:r>
@@ -49148,8 +49142,8 @@
         </w:rPr>
         <w:t>Это также представляется перспективным направлением</w:t>
       </w:r>
-      <w:bookmarkStart w:id="21" w:name="Заключение"/>
-      <w:bookmarkEnd w:id="21"/>
+      <w:bookmarkStart w:id="22" w:name="Заключение"/>
+      <w:bookmarkEnd w:id="22"/>
       <w:r>
         <w:rPr>
           <w:lang w:val="ru-RU"/>
@@ -49925,6 +49919,7 @@
           <w:sz w:val="20"/>
           <w:lang w:val="ru-RU"/>
         </w:rPr>
+        <w:lastRenderedPageBreak/>
         <w:t>Алгоритм</w:t>
       </w:r>
       <w:r>
@@ -50436,8 +50431,8 @@
           <w:sz w:val="20"/>
         </w:rPr>
       </w:pPr>
-      <w:bookmarkStart w:id="22" w:name="_bookmark17"/>
-      <w:bookmarkEnd w:id="22"/>
+      <w:bookmarkStart w:id="23" w:name="_bookmark17"/>
+      <w:bookmarkEnd w:id="23"/>
       <w:r>
         <w:rPr>
           <w:i/>
@@ -50928,8 +50923,8 @@
           <w:sz w:val="20"/>
         </w:rPr>
       </w:pPr>
-      <w:bookmarkStart w:id="23" w:name="_bookmark18"/>
-      <w:bookmarkEnd w:id="23"/>
+      <w:bookmarkStart w:id="24" w:name="_bookmark18"/>
+      <w:bookmarkEnd w:id="24"/>
       <w:r>
         <w:rPr>
           <w:i/>
@@ -51139,8 +51134,8 @@
           <w:sz w:val="20"/>
         </w:rPr>
       </w:pPr>
-      <w:bookmarkStart w:id="24" w:name="_bookmark19"/>
-      <w:bookmarkEnd w:id="24"/>
+      <w:bookmarkStart w:id="25" w:name="_bookmark19"/>
+      <w:bookmarkEnd w:id="25"/>
       <w:r>
         <w:rPr>
           <w:i/>
@@ -51371,7 +51366,6 @@
           <w:i/>
           <w:sz w:val="20"/>
         </w:rPr>
-        <w:lastRenderedPageBreak/>
         <w:t xml:space="preserve">Sherif S. </w:t>
       </w:r>
       <w:r>
@@ -51460,8 +51454,8 @@
           <w:sz w:val="20"/>
         </w:rPr>
       </w:pPr>
-      <w:bookmarkStart w:id="25" w:name="_bookmark20"/>
-      <w:bookmarkEnd w:id="25"/>
+      <w:bookmarkStart w:id="26" w:name="_bookmark20"/>
+      <w:bookmarkEnd w:id="26"/>
       <w:r>
         <w:rPr>
           <w:sz w:val="20"/>
@@ -51779,8 +51773,8 @@
           <w:sz w:val="20"/>
         </w:rPr>
       </w:pPr>
-      <w:bookmarkStart w:id="26" w:name="_bookmark21"/>
-      <w:bookmarkEnd w:id="26"/>
+      <w:bookmarkStart w:id="27" w:name="_bookmark21"/>
+      <w:bookmarkEnd w:id="27"/>
       <w:r>
         <w:rPr>
           <w:i/>
@@ -52251,8 +52245,8 @@
           <w:sz w:val="20"/>
         </w:rPr>
       </w:pPr>
-      <w:bookmarkStart w:id="27" w:name="_bookmark22"/>
-      <w:bookmarkEnd w:id="27"/>
+      <w:bookmarkStart w:id="28" w:name="_bookmark22"/>
+      <w:bookmarkEnd w:id="28"/>
       <w:r>
         <w:rPr>
           <w:i/>
@@ -52343,12 +52337,13 @@
           <w:sz w:val="20"/>
         </w:rPr>
       </w:pPr>
-      <w:bookmarkStart w:id="28" w:name="_bookmark23"/>
-      <w:bookmarkEnd w:id="28"/>
-      <w:r>
-        <w:rPr>
-          <w:sz w:val="20"/>
-        </w:rPr>
+      <w:bookmarkStart w:id="29" w:name="_bookmark23"/>
+      <w:bookmarkEnd w:id="29"/>
+      <w:r>
+        <w:rPr>
+          <w:sz w:val="20"/>
+        </w:rPr>
+        <w:lastRenderedPageBreak/>
         <w:t xml:space="preserve">Model of megalopolises in the tool path optimisation </w:t>
       </w:r>
       <w:r>
@@ -52405,8 +52400,8 @@
           <w:sz w:val="20"/>
         </w:rPr>
       </w:pPr>
-      <w:bookmarkStart w:id="29" w:name="_bookmark24"/>
-      <w:bookmarkEnd w:id="29"/>
+      <w:bookmarkStart w:id="30" w:name="_bookmark24"/>
+      <w:bookmarkEnd w:id="30"/>
       <w:r>
         <w:rPr>
           <w:i/>
@@ -52756,8 +52751,8 @@
           <w:sz w:val="20"/>
         </w:rPr>
       </w:pPr>
-      <w:bookmarkStart w:id="30" w:name="_bookmark25"/>
-      <w:bookmarkEnd w:id="30"/>
+      <w:bookmarkStart w:id="31" w:name="_bookmark25"/>
+      <w:bookmarkEnd w:id="31"/>
       <w:r>
         <w:rPr>
           <w:i/>
@@ -52851,8 +52846,8 @@
           <w:sz w:val="20"/>
         </w:rPr>
       </w:pPr>
-      <w:bookmarkStart w:id="31" w:name="_bookmark26"/>
-      <w:bookmarkEnd w:id="31"/>
+      <w:bookmarkStart w:id="32" w:name="_bookmark26"/>
+      <w:bookmarkEnd w:id="32"/>
       <w:r>
         <w:rPr>
           <w:sz w:val="20"/>
@@ -52924,8 +52919,8 @@
           <w:sz w:val="20"/>
         </w:rPr>
       </w:pPr>
-      <w:bookmarkStart w:id="32" w:name="_bookmark27"/>
-      <w:bookmarkEnd w:id="32"/>
+      <w:bookmarkStart w:id="33" w:name="_bookmark27"/>
+      <w:bookmarkEnd w:id="33"/>
       <w:r>
         <w:rPr>
           <w:i/>
@@ -53035,8 +53030,8 @@
           <w:sz w:val="20"/>
         </w:rPr>
       </w:pPr>
-      <w:bookmarkStart w:id="33" w:name="_bookmark28"/>
-      <w:bookmarkEnd w:id="33"/>
+      <w:bookmarkStart w:id="34" w:name="_bookmark28"/>
+      <w:bookmarkEnd w:id="34"/>
       <w:r>
         <w:rPr>
           <w:i/>
@@ -53390,8 +53385,8 @@
           <w:sz w:val="20"/>
         </w:rPr>
       </w:pPr>
-      <w:bookmarkStart w:id="34" w:name="_bookmark29"/>
-      <w:bookmarkEnd w:id="34"/>
+      <w:bookmarkStart w:id="35" w:name="_bookmark29"/>
+      <w:bookmarkEnd w:id="35"/>
       <w:r>
         <w:rPr>
           <w:i/>
@@ -53855,7 +53850,6 @@
         <w:jc w:val="both"/>
       </w:pPr>
       <w:r>
-        <w:lastRenderedPageBreak/>
         <w:t>№</w:t>
       </w:r>
       <w:r>
@@ -53975,8 +53969,8 @@
           <w:sz w:val="20"/>
         </w:rPr>
       </w:pPr>
-      <w:bookmarkStart w:id="35" w:name="_bookmark30"/>
-      <w:bookmarkEnd w:id="35"/>
+      <w:bookmarkStart w:id="36" w:name="_bookmark30"/>
+      <w:bookmarkEnd w:id="36"/>
       <w:r>
         <w:rPr>
           <w:i/>
@@ -54091,8 +54085,8 @@
           <w:sz w:val="20"/>
         </w:rPr>
       </w:pPr>
-      <w:bookmarkStart w:id="36" w:name="_bookmark31"/>
-      <w:bookmarkEnd w:id="36"/>
+      <w:bookmarkStart w:id="37" w:name="_bookmark31"/>
+      <w:bookmarkEnd w:id="37"/>
       <w:r>
         <w:rPr>
           <w:i/>
@@ -54138,8 +54132,8 @@
           <w:sz w:val="20"/>
         </w:rPr>
       </w:pPr>
-      <w:bookmarkStart w:id="37" w:name="_bookmark32"/>
-      <w:bookmarkEnd w:id="37"/>
+      <w:bookmarkStart w:id="38" w:name="_bookmark32"/>
+      <w:bookmarkEnd w:id="38"/>
       <w:r>
         <w:rPr>
           <w:i/>
@@ -54464,8 +54458,8 @@
           <w:sz w:val="20"/>
         </w:rPr>
       </w:pPr>
-      <w:bookmarkStart w:id="38" w:name="_bookmark33"/>
-      <w:bookmarkEnd w:id="38"/>
+      <w:bookmarkStart w:id="39" w:name="_bookmark33"/>
+      <w:bookmarkEnd w:id="39"/>
       <w:r>
         <w:rPr>
           <w:i/>
@@ -54671,8 +54665,8 @@
           <w:sz w:val="20"/>
         </w:rPr>
       </w:pPr>
-      <w:bookmarkStart w:id="39" w:name="_bookmark34"/>
-      <w:bookmarkEnd w:id="39"/>
+      <w:bookmarkStart w:id="40" w:name="_bookmark34"/>
+      <w:bookmarkEnd w:id="40"/>
       <w:r>
         <w:rPr>
           <w:i/>
@@ -54979,8 +54973,8 @@
           <w:sz w:val="20"/>
         </w:rPr>
       </w:pPr>
-      <w:bookmarkStart w:id="40" w:name="_bookmark35"/>
-      <w:bookmarkEnd w:id="40"/>
+      <w:bookmarkStart w:id="41" w:name="_bookmark35"/>
+      <w:bookmarkEnd w:id="41"/>
       <w:r>
         <w:rPr>
           <w:i/>
@@ -55430,8 +55424,8 @@
           <w:sz w:val="20"/>
         </w:rPr>
       </w:pPr>
-      <w:bookmarkStart w:id="41" w:name="_bookmark36"/>
-      <w:bookmarkEnd w:id="41"/>
+      <w:bookmarkStart w:id="42" w:name="_bookmark36"/>
+      <w:bookmarkEnd w:id="42"/>
       <w:r>
         <w:rPr>
           <w:i/>
@@ -55495,7 +55489,14 @@
         <w:rPr>
           <w:sz w:val="20"/>
         </w:rPr>
-        <w:t>Salesman Problem // IFAC-PapersOnLine. — 2016. — т. 49, № 12. — с. 651— 655. — ISSN 2405-8963. — DOI:</w:t>
+        <w:t>Salesman Problem // IFAC-</w:t>
+      </w:r>
+      <w:r>
+        <w:rPr>
+          <w:sz w:val="20"/>
+        </w:rPr>
+        <w:lastRenderedPageBreak/>
+        <w:t>PapersOnLine. — 2016. — т. 49, № 12. — с. 651— 655. — ISSN 2405-8963. — DOI:</w:t>
       </w:r>
       <w:r>
         <w:rPr>
@@ -55538,8 +55539,8 @@
           <w:sz w:val="20"/>
         </w:rPr>
       </w:pPr>
-      <w:bookmarkStart w:id="42" w:name="_bookmark37"/>
-      <w:bookmarkEnd w:id="42"/>
+      <w:bookmarkStart w:id="43" w:name="_bookmark37"/>
+      <w:bookmarkEnd w:id="43"/>
       <w:r>
         <w:rPr>
           <w:i/>
@@ -55655,8 +55656,8 @@
           <w:sz w:val="20"/>
         </w:rPr>
       </w:pPr>
-      <w:bookmarkStart w:id="43" w:name="_bookmark38"/>
-      <w:bookmarkEnd w:id="43"/>
+      <w:bookmarkStart w:id="44" w:name="_bookmark38"/>
+      <w:bookmarkEnd w:id="44"/>
       <w:r>
         <w:rPr>
           <w:i/>
@@ -55869,8 +55870,8 @@
           <w:sz w:val="20"/>
         </w:rPr>
       </w:pPr>
-      <w:bookmarkStart w:id="44" w:name="_bookmark39"/>
-      <w:bookmarkEnd w:id="44"/>
+      <w:bookmarkStart w:id="45" w:name="_bookmark39"/>
+      <w:bookmarkEnd w:id="45"/>
       <w:r>
         <w:rPr>
           <w:i/>
@@ -56285,15 +56286,7 @@
           <w:szCs w:val="20"/>
           <w:lang w:val="ru-RU"/>
         </w:rPr>
-        <w:t>e.g.polishchuk@urfu.ru</w:t>
-      </w:r>
-      <w:r>
-        <w:rPr>
-          <w:sz w:val="20"/>
-          <w:szCs w:val="20"/>
-          <w:lang w:val="ru-RU"/>
-        </w:rPr>
-        <w:t xml:space="preserve">; </w:t>
+        <w:t xml:space="preserve">e.g.polishchuk@urfu.ru; </w:t>
       </w:r>
       <w:r>
         <w:rPr>
@@ -56713,17 +56706,7 @@
           <w:szCs w:val="20"/>
           <w:lang w:val="ru-RU"/>
         </w:rPr>
-        <w:t>сотрудник</w:t>
-      </w:r>
-      <w:bookmarkStart w:id="45" w:name="_GoBack"/>
-      <w:bookmarkEnd w:id="45"/>
-      <w:r>
-        <w:rPr>
-          <w:sz w:val="20"/>
-          <w:szCs w:val="20"/>
-          <w:lang w:val="ru-RU"/>
-        </w:rPr>
-        <w:t>.</w:t>
+        <w:t>сотрудник.</w:t>
       </w:r>
     </w:p>
     <w:sectPr>
@@ -56770,6 +56753,7 @@
         <w:docPartUnique/>
       </w:docPartObj>
     </w:sdtPr>
+    <w:sdtEndPr/>
     <w:sdtContent>
       <w:p>
         <w:pPr>
@@ -59106,6 +59090,7 @@
   <w:style w:type="character" w:default="1" w:styleId="a0">
     <w:name w:val="Default Paragraph Font"/>
     <w:uiPriority w:val="1"/>
+    <w:semiHidden/>
     <w:unhideWhenUsed/>
   </w:style>
   <w:style w:type="table" w:default="1" w:styleId="a1">

</xml_diff>